<commit_message>
Alteracao na proc P_NOTA_FISCAL_IEM_IMPOSTO_CFO
</commit_message>
<xml_diff>
--- a/Misc/Teste-Netshoes.docx
+++ b/Misc/Teste-Netshoes.docx
@@ -650,21 +650,7 @@
               <w:rPr>
                 <w:lang w:val="pt-BR"/>
               </w:rPr>
-              <w:t xml:space="preserve">Correções de </w:t>
-            </w:r>
-            <w:proofErr w:type="spellStart"/>
-            <w:r>
-              <w:rPr>
-                <w:lang w:val="pt-BR"/>
-              </w:rPr>
-              <w:t>BUG’s</w:t>
-            </w:r>
-            <w:proofErr w:type="spellEnd"/>
-            <w:r>
-              <w:rPr>
-                <w:lang w:val="pt-BR"/>
-              </w:rPr>
-              <w:t>.</w:t>
+              <w:t>Correções de BUG’s.</w:t>
             </w:r>
           </w:p>
           <w:p>
@@ -2802,21 +2788,7 @@
         <w:rPr>
           <w:lang w:val="pt-BR"/>
         </w:rPr>
-        <w:t xml:space="preserve">Desenvolver uma </w:t>
-      </w:r>
-      <w:proofErr w:type="spellStart"/>
-      <w:r>
-        <w:rPr>
-          <w:lang w:val="pt-BR"/>
-        </w:rPr>
-        <w:t>stored</w:t>
-      </w:r>
-      <w:proofErr w:type="spellEnd"/>
-      <w:r>
-        <w:rPr>
-          <w:lang w:val="pt-BR"/>
-        </w:rPr>
-        <w:t xml:space="preserve"> procedure para ser utilizada por outros sistemas, o objetivo dessa procedure é devolver a seguinte estrutura:</w:t>
+        <w:t>Desenvolver uma stored procedure para ser utilizada por outros sistemas, o objetivo dessa procedure é devolver a seguinte estrutura:</w:t>
       </w:r>
     </w:p>
     <w:p>
@@ -4477,77 +4449,7 @@
         <w:rPr>
           <w:lang w:val="pt-BR"/>
         </w:rPr>
-        <w:t xml:space="preserve">Para gerar XML foi criado um arquivo </w:t>
-      </w:r>
-      <w:proofErr w:type="spellStart"/>
-      <w:r>
-        <w:rPr>
-          <w:lang w:val="pt-BR"/>
-        </w:rPr>
-        <w:t>Utils.cs</w:t>
-      </w:r>
-      <w:proofErr w:type="spellEnd"/>
-      <w:r>
-        <w:rPr>
-          <w:lang w:val="pt-BR"/>
-        </w:rPr>
-        <w:t xml:space="preserve"> na raiz do projeto </w:t>
-      </w:r>
-      <w:proofErr w:type="spellStart"/>
-      <w:r>
-        <w:rPr>
-          <w:lang w:val="pt-BR"/>
-        </w:rPr>
-        <w:t>Imposto.Core</w:t>
-      </w:r>
-      <w:proofErr w:type="spellEnd"/>
-      <w:r>
-        <w:rPr>
-          <w:lang w:val="pt-BR"/>
-        </w:rPr>
-        <w:t xml:space="preserve"> contendo duas funções genéricas, onde uma é para gerar o XML e outra para download. Para realização do download do XML foi adicionado no arquivo </w:t>
-      </w:r>
-      <w:proofErr w:type="spellStart"/>
-      <w:r>
-        <w:rPr>
-          <w:lang w:val="pt-BR"/>
-        </w:rPr>
-        <w:t>App.config</w:t>
-      </w:r>
-      <w:proofErr w:type="spellEnd"/>
-      <w:r>
-        <w:rPr>
-          <w:lang w:val="pt-BR"/>
-        </w:rPr>
-        <w:t xml:space="preserve"> uma </w:t>
-      </w:r>
-      <w:proofErr w:type="spellStart"/>
-      <w:r>
-        <w:rPr>
-          <w:lang w:val="pt-BR"/>
-        </w:rPr>
-        <w:t>key</w:t>
-      </w:r>
-      <w:proofErr w:type="spellEnd"/>
-      <w:r>
-        <w:rPr>
-          <w:lang w:val="pt-BR"/>
-        </w:rPr>
-        <w:t xml:space="preserve"> chamada </w:t>
-      </w:r>
-      <w:proofErr w:type="spellStart"/>
-      <w:r>
-        <w:rPr>
-          <w:lang w:val="pt-BR"/>
-        </w:rPr>
-        <w:t>PathXML</w:t>
-      </w:r>
-      <w:proofErr w:type="spellEnd"/>
-      <w:r>
-        <w:rPr>
-          <w:lang w:val="pt-BR"/>
-        </w:rPr>
-        <w:t xml:space="preserve"> para a infraestrutura configurar o caminho em que será efetuado o download.</w:t>
+        <w:t>Para gerar XML foi criado um arquivo Utils.cs na raiz do projeto Imposto.Core contendo duas funções genéricas, onde uma é para gerar o XML e outra para download. Para realização do download do XML foi adicionado no arquivo App.config uma key chamada PathXML para a infraestrutura configurar o caminho em que será efetuado o download.</w:t>
       </w:r>
     </w:p>
     <w:p>
@@ -4565,35 +4467,7 @@
         <w:rPr>
           <w:lang w:val="pt-BR"/>
         </w:rPr>
-        <w:t xml:space="preserve">Para efetuar a persistência com as procedures P_NOTA_FISCAL e P_NOTA_FISCAL_ITEM foi criado um arquivo </w:t>
-      </w:r>
-      <w:proofErr w:type="spellStart"/>
-      <w:r>
-        <w:rPr>
-          <w:lang w:val="pt-BR"/>
-        </w:rPr>
-        <w:t>Conexao.cs</w:t>
-      </w:r>
-      <w:proofErr w:type="spellEnd"/>
-      <w:r>
-        <w:rPr>
-          <w:lang w:val="pt-BR"/>
-        </w:rPr>
-        <w:t xml:space="preserve"> dentro da pasta Data no projeto </w:t>
-      </w:r>
-      <w:proofErr w:type="spellStart"/>
-      <w:r>
-        <w:rPr>
-          <w:lang w:val="pt-BR"/>
-        </w:rPr>
-        <w:t>Imposto.Core</w:t>
-      </w:r>
-      <w:proofErr w:type="spellEnd"/>
-      <w:r>
-        <w:rPr>
-          <w:lang w:val="pt-BR"/>
-        </w:rPr>
-        <w:t xml:space="preserve"> genérica conectar na base de dados onde serão executadas as proc</w:t>
+        <w:t>Para efetuar a persistência com as procedures P_NOTA_FISCAL e P_NOTA_FISCAL_ITEM foi criado um arquivo Conexao.cs dentro da pasta Data no projeto Imposto.Core genérica conectar na base de dados onde serão executadas as proc</w:t>
       </w:r>
       <w:r>
         <w:rPr>
@@ -4611,30 +4485,20 @@
         <w:rPr>
           <w:lang w:val="pt-BR"/>
         </w:rPr>
-        <w:t xml:space="preserve">a </w:t>
-      </w:r>
-      <w:proofErr w:type="spellStart"/>
-      <w:r>
-        <w:rPr>
-          <w:lang w:val="pt-BR"/>
-        </w:rPr>
-        <w:t>tag</w:t>
-      </w:r>
-      <w:proofErr w:type="spellEnd"/>
+        <w:t>a tag</w:t>
+      </w:r>
       <w:r>
         <w:rPr>
           <w:lang w:val="pt-BR"/>
         </w:rPr>
         <w:t xml:space="preserve"> </w:t>
       </w:r>
-      <w:proofErr w:type="spellStart"/>
       <w:r>
         <w:rPr>
           <w:lang w:val="pt-BR"/>
         </w:rPr>
         <w:t>connectionStrings</w:t>
       </w:r>
-      <w:proofErr w:type="spellEnd"/>
       <w:r>
         <w:rPr>
           <w:lang w:val="pt-BR"/>
@@ -4645,49 +4509,13 @@
         <w:rPr>
           <w:lang w:val="pt-BR"/>
         </w:rPr>
-        <w:t xml:space="preserve">dentro do arquivo </w:t>
-      </w:r>
-      <w:proofErr w:type="spellStart"/>
-      <w:r>
-        <w:rPr>
-          <w:lang w:val="pt-BR"/>
-        </w:rPr>
-        <w:t>App.config</w:t>
-      </w:r>
-      <w:proofErr w:type="spellEnd"/>
-      <w:r>
-        <w:rPr>
-          <w:lang w:val="pt-BR"/>
-        </w:rPr>
-        <w:t xml:space="preserve"> onde a </w:t>
-      </w:r>
-      <w:proofErr w:type="spellStart"/>
-      <w:r>
-        <w:rPr>
-          <w:lang w:val="pt-BR"/>
-        </w:rPr>
-        <w:t>key</w:t>
-      </w:r>
-      <w:proofErr w:type="spellEnd"/>
-      <w:r>
-        <w:rPr>
-          <w:lang w:val="pt-BR"/>
-        </w:rPr>
-        <w:t xml:space="preserve"> que chama a conexão do banco tem seu nome de DEFAULT para ser consumida pelo arquivo </w:t>
-      </w:r>
-      <w:proofErr w:type="spellStart"/>
-      <w:r>
-        <w:rPr>
-          <w:lang w:val="pt-BR"/>
-        </w:rPr>
-        <w:t>Conexao.cs</w:t>
-      </w:r>
-      <w:proofErr w:type="spellEnd"/>
-      <w:r>
-        <w:rPr>
-          <w:lang w:val="pt-BR"/>
-        </w:rPr>
-        <w:t>.</w:t>
+        <w:t>dentro do arquivo App.config</w:t>
+      </w:r>
+      <w:r>
+        <w:rPr>
+          <w:lang w:val="pt-BR"/>
+        </w:rPr>
+        <w:t xml:space="preserve"> onde a key que chama a conexão do banco tem seu nome de DEFAULT para ser consumida pelo arquivo Conexao.cs.</w:t>
       </w:r>
     </w:p>
     <w:p>
@@ -4701,6 +4529,12 @@
           <w:lang w:val="pt-BR"/>
         </w:rPr>
       </w:pPr>
+      <w:r>
+        <w:rPr>
+          <w:lang w:val="pt-BR"/>
+        </w:rPr>
+        <w:t>Conforme solicitado foi criado as propriedades</w:t>
+      </w:r>
     </w:p>
     <w:p>
       <w:pPr>

</xml_diff>

<commit_message>
Alteracao no arquivo do misc
</commit_message>
<xml_diff>
--- a/Misc/Teste-Netshoes.docx
+++ b/Misc/Teste-Netshoes.docx
@@ -610,7 +610,21 @@
               <w:rPr>
                 <w:lang w:val="pt-BR"/>
               </w:rPr>
-              <w:t xml:space="preserve">O objetivo do teste é simular as atividades do dia-a-dia afim de avaliar as seguintes áreas: </w:t>
+              <w:t xml:space="preserve">O objetivo do teste é simular as atividades do </w:t>
+            </w:r>
+            <w:proofErr w:type="gramStart"/>
+            <w:r>
+              <w:rPr>
+                <w:lang w:val="pt-BR"/>
+              </w:rPr>
+              <w:t>dia-a-dia</w:t>
+            </w:r>
+            <w:proofErr w:type="gramEnd"/>
+            <w:r>
+              <w:rPr>
+                <w:lang w:val="pt-BR"/>
+              </w:rPr>
+              <w:t xml:space="preserve"> afim de avaliar as seguintes áreas: </w:t>
             </w:r>
           </w:p>
           <w:p>
@@ -650,7 +664,21 @@
               <w:rPr>
                 <w:lang w:val="pt-BR"/>
               </w:rPr>
-              <w:t>Correções de BUG’s.</w:t>
+              <w:t xml:space="preserve">Correções de </w:t>
+            </w:r>
+            <w:proofErr w:type="spellStart"/>
+            <w:r>
+              <w:rPr>
+                <w:lang w:val="pt-BR"/>
+              </w:rPr>
+              <w:t>BUG’s</w:t>
+            </w:r>
+            <w:proofErr w:type="spellEnd"/>
+            <w:r>
+              <w:rPr>
+                <w:lang w:val="pt-BR"/>
+              </w:rPr>
+              <w:t>.</w:t>
             </w:r>
           </w:p>
           <w:p>
@@ -686,11 +714,19 @@
                 <w:lang w:val="pt-BR"/>
               </w:rPr>
             </w:pPr>
+            <w:proofErr w:type="gramStart"/>
             <w:r>
               <w:rPr>
                 <w:lang w:val="pt-BR"/>
               </w:rPr>
-              <w:t>Analise das atividades</w:t>
+              <w:t>Analise</w:t>
+            </w:r>
+            <w:proofErr w:type="gramEnd"/>
+            <w:r>
+              <w:rPr>
+                <w:lang w:val="pt-BR"/>
+              </w:rPr>
+              <w:t xml:space="preserve"> das atividades</w:t>
             </w:r>
           </w:p>
         </w:tc>
@@ -1373,8 +1409,16 @@
         <w:rPr>
           <w:lang w:val="pt-BR"/>
         </w:rPr>
-        <w:t>, seguindo exatamente a mesma estrutura da classe: NotaFiscal</w:t>
-      </w:r>
+        <w:t xml:space="preserve">, seguindo exatamente a mesma estrutura da classe: </w:t>
+      </w:r>
+      <w:proofErr w:type="spellStart"/>
+      <w:r>
+        <w:rPr>
+          <w:lang w:val="pt-BR"/>
+        </w:rPr>
+        <w:t>NotaFiscal</w:t>
+      </w:r>
+      <w:proofErr w:type="spellEnd"/>
       <w:r>
         <w:rPr>
           <w:lang w:val="pt-BR"/>
@@ -1424,17 +1468,33 @@
         </w:rPr>
         <w:t xml:space="preserve"> os </w:t>
       </w:r>
+      <w:proofErr w:type="spellStart"/>
       <w:r>
         <w:rPr>
           <w:lang w:val="pt-BR"/>
         </w:rPr>
         <w:t>XML’s</w:t>
       </w:r>
-      <w:r>
-        <w:rPr>
-          <w:lang w:val="pt-BR"/>
-        </w:rPr>
-        <w:t xml:space="preserve"> é configurado pelo time de infra estrutura, o usuário não pode altera-lo (o usuário tem acesso apenas ao executável).</w:t>
+      <w:proofErr w:type="spellEnd"/>
+      <w:r>
+        <w:rPr>
+          <w:lang w:val="pt-BR"/>
+        </w:rPr>
+        <w:t xml:space="preserve"> é configurado pelo time de infra estrutura, o usuário não pode </w:t>
+      </w:r>
+      <w:proofErr w:type="gramStart"/>
+      <w:r>
+        <w:rPr>
+          <w:lang w:val="pt-BR"/>
+        </w:rPr>
+        <w:t>altera-lo</w:t>
+      </w:r>
+      <w:proofErr w:type="gramEnd"/>
+      <w:r>
+        <w:rPr>
+          <w:lang w:val="pt-BR"/>
+        </w:rPr>
+        <w:t xml:space="preserve"> (o usuário tem acesso apenas ao executável).</w:t>
       </w:r>
     </w:p>
     <w:tbl>
@@ -2755,7 +2815,21 @@
         <w:rPr>
           <w:lang w:val="pt-BR"/>
         </w:rPr>
-        <w:t xml:space="preserve"> persistidos na tabela de Itens de nota fiscal e também no arquivo XML.</w:t>
+        <w:t xml:space="preserve"> persistidos na tabela de Itens de nota fiscal </w:t>
+      </w:r>
+      <w:proofErr w:type="gramStart"/>
+      <w:r>
+        <w:rPr>
+          <w:lang w:val="pt-BR"/>
+        </w:rPr>
+        <w:t>e também</w:t>
+      </w:r>
+      <w:proofErr w:type="gramEnd"/>
+      <w:r>
+        <w:rPr>
+          <w:lang w:val="pt-BR"/>
+        </w:rPr>
+        <w:t xml:space="preserve"> no arquivo XML.</w:t>
       </w:r>
     </w:p>
     <w:p>
@@ -2788,7 +2862,21 @@
         <w:rPr>
           <w:lang w:val="pt-BR"/>
         </w:rPr>
-        <w:t>Desenvolver uma stored procedure para ser utilizada por outros sistemas, o objetivo dessa procedure é devolver a seguinte estrutura:</w:t>
+        <w:t xml:space="preserve">Desenvolver uma </w:t>
+      </w:r>
+      <w:proofErr w:type="spellStart"/>
+      <w:r>
+        <w:rPr>
+          <w:lang w:val="pt-BR"/>
+        </w:rPr>
+        <w:t>stored</w:t>
+      </w:r>
+      <w:proofErr w:type="spellEnd"/>
+      <w:r>
+        <w:rPr>
+          <w:lang w:val="pt-BR"/>
+        </w:rPr>
+        <w:t xml:space="preserve"> procedure para ser utilizada por outros sistemas, o objetivo dessa procedure é devolver a seguinte estrutura:</w:t>
       </w:r>
     </w:p>
     <w:p>
@@ -3055,6 +3143,7 @@
         </w:rPr>
         <w:t xml:space="preserve"> (campo “</w:t>
       </w:r>
+      <w:proofErr w:type="spellStart"/>
       <w:r>
         <w:rPr>
           <w:lang w:val="pt-BR"/>
@@ -3065,7 +3154,14 @@
         <w:rPr>
           <w:lang w:val="pt-BR"/>
         </w:rPr>
-        <w:t>Destino”)</w:t>
+        <w:t>Destino</w:t>
+      </w:r>
+      <w:proofErr w:type="spellEnd"/>
+      <w:r>
+        <w:rPr>
+          <w:lang w:val="pt-BR"/>
+        </w:rPr>
+        <w:t>”)</w:t>
       </w:r>
       <w:r>
         <w:rPr>
@@ -3731,7 +3827,49 @@
         <w:rPr>
           <w:lang w:val="pt-BR"/>
         </w:rPr>
-        <w:t>O código tem uma complexidade ciclomática muito alta, refatorar o código para que seja possível entende-lo melhor e simplificar a manutenção.</w:t>
+        <w:t xml:space="preserve">O código tem uma complexidade </w:t>
+      </w:r>
+      <w:proofErr w:type="spellStart"/>
+      <w:r>
+        <w:rPr>
+          <w:lang w:val="pt-BR"/>
+        </w:rPr>
+        <w:t>ciclomática</w:t>
+      </w:r>
+      <w:proofErr w:type="spellEnd"/>
+      <w:r>
+        <w:rPr>
+          <w:lang w:val="pt-BR"/>
+        </w:rPr>
+        <w:t xml:space="preserve"> muito alta, </w:t>
+      </w:r>
+      <w:proofErr w:type="spellStart"/>
+      <w:r>
+        <w:rPr>
+          <w:lang w:val="pt-BR"/>
+        </w:rPr>
+        <w:t>refatorar</w:t>
+      </w:r>
+      <w:proofErr w:type="spellEnd"/>
+      <w:r>
+        <w:rPr>
+          <w:lang w:val="pt-BR"/>
+        </w:rPr>
+        <w:t xml:space="preserve"> o código para que seja possível </w:t>
+      </w:r>
+      <w:proofErr w:type="gramStart"/>
+      <w:r>
+        <w:rPr>
+          <w:lang w:val="pt-BR"/>
+        </w:rPr>
+        <w:t>entende-lo</w:t>
+      </w:r>
+      <w:proofErr w:type="gramEnd"/>
+      <w:r>
+        <w:rPr>
+          <w:lang w:val="pt-BR"/>
+        </w:rPr>
+        <w:t xml:space="preserve"> melhor e simplificar a manutenção.</w:t>
       </w:r>
     </w:p>
     <w:tbl>
@@ -4306,8 +4444,16 @@
               <w:rPr>
                 <w:lang w:val="pt-BR"/>
               </w:rPr>
-              <w:t>asses, projetos, métodos e etc.</w:t>
+              <w:t xml:space="preserve">asses, projetos, </w:t>
             </w:r>
+            <w:proofErr w:type="gramStart"/>
+            <w:r>
+              <w:rPr>
+                <w:lang w:val="pt-BR"/>
+              </w:rPr>
+              <w:t>métodos e etc.</w:t>
+            </w:r>
+            <w:proofErr w:type="gramEnd"/>
           </w:p>
         </w:tc>
       </w:tr>
@@ -4405,7 +4551,21 @@
         <w:rPr>
           <w:lang w:val="pt-BR"/>
         </w:rPr>
-        <w:t>– Exercício (Analise)</w:t>
+        <w:t>– Exercício (</w:t>
+      </w:r>
+      <w:proofErr w:type="gramStart"/>
+      <w:r>
+        <w:rPr>
+          <w:lang w:val="pt-BR"/>
+        </w:rPr>
+        <w:t>Analise</w:t>
+      </w:r>
+      <w:proofErr w:type="gramEnd"/>
+      <w:r>
+        <w:rPr>
+          <w:lang w:val="pt-BR"/>
+        </w:rPr>
+        <w:t>)</w:t>
       </w:r>
     </w:p>
     <w:p>
@@ -4418,7 +4578,21 @@
         <w:rPr>
           <w:lang w:val="pt-BR"/>
         </w:rPr>
-        <w:t>É necessário gerar um report técnico das atividades desenvolvidas, descreva com suas palavras qual é o objetivo da tela e como foi implementado as alterações solicitadas.</w:t>
+        <w:t xml:space="preserve">É necessário gerar um </w:t>
+      </w:r>
+      <w:proofErr w:type="spellStart"/>
+      <w:r>
+        <w:rPr>
+          <w:lang w:val="pt-BR"/>
+        </w:rPr>
+        <w:t>report</w:t>
+      </w:r>
+      <w:proofErr w:type="spellEnd"/>
+      <w:r>
+        <w:rPr>
+          <w:lang w:val="pt-BR"/>
+        </w:rPr>
+        <w:t xml:space="preserve"> técnico das atividades desenvolvidas, descreva com suas palavras qual é o objetivo da tela e como foi implementado as alterações solicitadas.</w:t>
       </w:r>
     </w:p>
     <w:p>
@@ -4429,9 +4603,17 @@
       </w:pPr>
       <w:r>
         <w:rPr>
-          <w:lang w:val="pt-BR"/>
-        </w:rPr>
-        <w:t>Será descrito abaixo de acordo com cada índice das atividades.</w:t>
+          <w:b/>
+          <w:bCs/>
+          <w:lang w:val="pt-BR"/>
+        </w:rPr>
+        <w:t>Será descrito abaixo de acordo com cada índice das atividades</w:t>
+      </w:r>
+      <w:r>
+        <w:rPr>
+          <w:lang w:val="pt-BR"/>
+        </w:rPr>
+        <w:t>.</w:t>
       </w:r>
     </w:p>
     <w:p>
@@ -4441,15 +4623,131 @@
           <w:ilvl w:val="0"/>
           <w:numId w:val="6"/>
         </w:numPr>
-        <w:rPr>
-          <w:lang w:val="pt-BR"/>
-        </w:rPr>
-      </w:pPr>
-      <w:r>
-        <w:rPr>
-          <w:lang w:val="pt-BR"/>
-        </w:rPr>
-        <w:t>Para gerar XML foi criado um arquivo Utils.cs na raiz do projeto Imposto.Core contendo duas funções genéricas, onde uma é para gerar o XML e outra para download. Para realização do download do XML foi adicionado no arquivo App.config uma key chamada PathXML para a infraestrutura configurar o caminho em que será efetuado o download.</w:t>
+        <w:spacing w:line="360" w:lineRule="auto"/>
+        <w:jc w:val="both"/>
+        <w:rPr>
+          <w:lang w:val="pt-BR"/>
+        </w:rPr>
+      </w:pPr>
+      <w:r>
+        <w:rPr>
+          <w:lang w:val="pt-BR"/>
+        </w:rPr>
+        <w:t xml:space="preserve">Para gerar </w:t>
+      </w:r>
+      <w:proofErr w:type="spellStart"/>
+      <w:r>
+        <w:rPr>
+          <w:lang w:val="pt-BR"/>
+        </w:rPr>
+        <w:t>xml</w:t>
+      </w:r>
+      <w:proofErr w:type="spellEnd"/>
+      <w:r>
+        <w:rPr>
+          <w:lang w:val="pt-BR"/>
+        </w:rPr>
+        <w:t xml:space="preserve"> foi criado um arquivo </w:t>
+      </w:r>
+      <w:proofErr w:type="spellStart"/>
+      <w:r>
+        <w:rPr>
+          <w:lang w:val="pt-BR"/>
+        </w:rPr>
+        <w:t>Utils.cs</w:t>
+      </w:r>
+      <w:proofErr w:type="spellEnd"/>
+      <w:r>
+        <w:rPr>
+          <w:lang w:val="pt-BR"/>
+        </w:rPr>
+        <w:t xml:space="preserve"> na raiz do projeto </w:t>
+      </w:r>
+      <w:proofErr w:type="spellStart"/>
+      <w:r>
+        <w:rPr>
+          <w:lang w:val="pt-BR"/>
+        </w:rPr>
+        <w:t>Imposto.Core</w:t>
+      </w:r>
+      <w:proofErr w:type="spellEnd"/>
+      <w:r>
+        <w:rPr>
+          <w:lang w:val="pt-BR"/>
+        </w:rPr>
+        <w:t xml:space="preserve"> contendo duas funções genéricas, onde uma é para gerar o </w:t>
+      </w:r>
+      <w:proofErr w:type="spellStart"/>
+      <w:r>
+        <w:rPr>
+          <w:lang w:val="pt-BR"/>
+        </w:rPr>
+        <w:t>xml</w:t>
+      </w:r>
+      <w:proofErr w:type="spellEnd"/>
+      <w:r>
+        <w:rPr>
+          <w:lang w:val="pt-BR"/>
+        </w:rPr>
+        <w:t xml:space="preserve"> e outra para download. Para realização do download do </w:t>
+      </w:r>
+      <w:proofErr w:type="spellStart"/>
+      <w:r>
+        <w:rPr>
+          <w:lang w:val="pt-BR"/>
+        </w:rPr>
+        <w:t>xml</w:t>
+      </w:r>
+      <w:proofErr w:type="spellEnd"/>
+      <w:r>
+        <w:rPr>
+          <w:lang w:val="pt-BR"/>
+        </w:rPr>
+        <w:t xml:space="preserve"> foi adicionado no arquivo </w:t>
+      </w:r>
+      <w:proofErr w:type="spellStart"/>
+      <w:r>
+        <w:rPr>
+          <w:lang w:val="pt-BR"/>
+        </w:rPr>
+        <w:t>App.config</w:t>
+      </w:r>
+      <w:proofErr w:type="spellEnd"/>
+      <w:r>
+        <w:rPr>
+          <w:lang w:val="pt-BR"/>
+        </w:rPr>
+        <w:t xml:space="preserve"> uma </w:t>
+      </w:r>
+      <w:proofErr w:type="spellStart"/>
+      <w:r>
+        <w:rPr>
+          <w:lang w:val="pt-BR"/>
+        </w:rPr>
+        <w:t>key</w:t>
+      </w:r>
+      <w:proofErr w:type="spellEnd"/>
+      <w:r>
+        <w:rPr>
+          <w:lang w:val="pt-BR"/>
+        </w:rPr>
+        <w:t xml:space="preserve"> chamada </w:t>
+      </w:r>
+      <w:proofErr w:type="spellStart"/>
+      <w:r>
+        <w:rPr>
+          <w:b/>
+          <w:bCs/>
+          <w:lang w:val="pt-BR"/>
+        </w:rPr>
+        <w:t>PathXML</w:t>
+      </w:r>
+      <w:proofErr w:type="spellEnd"/>
+      <w:r>
+        <w:rPr>
+          <w:lang w:val="pt-BR"/>
+        </w:rPr>
+        <w:t xml:space="preserve"> para a infraestrutura configurar o caminho em que será efetuado o download.</w:t>
       </w:r>
     </w:p>
     <w:p>
@@ -4459,15 +4757,73 @@
           <w:ilvl w:val="0"/>
           <w:numId w:val="6"/>
         </w:numPr>
-        <w:rPr>
-          <w:lang w:val="pt-BR"/>
-        </w:rPr>
-      </w:pPr>
-      <w:r>
-        <w:rPr>
-          <w:lang w:val="pt-BR"/>
-        </w:rPr>
-        <w:t>Para efetuar a persistência com as procedures P_NOTA_FISCAL e P_NOTA_FISCAL_ITEM foi criado um arquivo Conexao.cs dentro da pasta Data no projeto Imposto.Core genérica conectar na base de dados onde serão executadas as proc</w:t>
+        <w:spacing w:line="360" w:lineRule="auto"/>
+        <w:jc w:val="both"/>
+        <w:rPr>
+          <w:lang w:val="pt-BR"/>
+        </w:rPr>
+      </w:pPr>
+      <w:r>
+        <w:rPr>
+          <w:lang w:val="pt-BR"/>
+        </w:rPr>
+        <w:t xml:space="preserve">Para efetuar a persistência com as procedures </w:t>
+      </w:r>
+      <w:r>
+        <w:rPr>
+          <w:b/>
+          <w:bCs/>
+          <w:lang w:val="pt-BR"/>
+        </w:rPr>
+        <w:t>P_NOTA_FISCAL</w:t>
+      </w:r>
+      <w:r>
+        <w:rPr>
+          <w:lang w:val="pt-BR"/>
+        </w:rPr>
+        <w:t xml:space="preserve"> e </w:t>
+      </w:r>
+      <w:r>
+        <w:rPr>
+          <w:b/>
+          <w:bCs/>
+          <w:lang w:val="pt-BR"/>
+        </w:rPr>
+        <w:t>P_NOTA_FISCAL_ITEM</w:t>
+      </w:r>
+      <w:r>
+        <w:rPr>
+          <w:lang w:val="pt-BR"/>
+        </w:rPr>
+        <w:t xml:space="preserve"> foi criado um arquivo </w:t>
+      </w:r>
+      <w:proofErr w:type="spellStart"/>
+      <w:r>
+        <w:rPr>
+          <w:lang w:val="pt-BR"/>
+        </w:rPr>
+        <w:t>Conexao.cs</w:t>
+      </w:r>
+      <w:proofErr w:type="spellEnd"/>
+      <w:r>
+        <w:rPr>
+          <w:lang w:val="pt-BR"/>
+        </w:rPr>
+        <w:t xml:space="preserve"> dentro da pasta Data no projeto </w:t>
+      </w:r>
+      <w:proofErr w:type="spellStart"/>
+      <w:r>
+        <w:rPr>
+          <w:lang w:val="pt-BR"/>
+        </w:rPr>
+        <w:t>Imposto.Core</w:t>
+      </w:r>
+      <w:proofErr w:type="spellEnd"/>
+      <w:r>
+        <w:rPr>
+          <w:lang w:val="pt-BR"/>
+        </w:rPr>
+        <w:t xml:space="preserve"> genérica conectar na base de dados onde serão executadas as proc</w:t>
       </w:r>
       <w:r>
         <w:rPr>
@@ -4485,20 +4841,30 @@
         <w:rPr>
           <w:lang w:val="pt-BR"/>
         </w:rPr>
-        <w:t>a tag</w:t>
-      </w:r>
+        <w:t xml:space="preserve">a </w:t>
+      </w:r>
+      <w:proofErr w:type="spellStart"/>
+      <w:r>
+        <w:rPr>
+          <w:lang w:val="pt-BR"/>
+        </w:rPr>
+        <w:t>tag</w:t>
+      </w:r>
+      <w:proofErr w:type="spellEnd"/>
       <w:r>
         <w:rPr>
           <w:lang w:val="pt-BR"/>
         </w:rPr>
         <w:t xml:space="preserve"> </w:t>
       </w:r>
+      <w:proofErr w:type="spellStart"/>
       <w:r>
         <w:rPr>
           <w:lang w:val="pt-BR"/>
         </w:rPr>
         <w:t>connectionStrings</w:t>
       </w:r>
+      <w:proofErr w:type="spellEnd"/>
       <w:r>
         <w:rPr>
           <w:lang w:val="pt-BR"/>
@@ -4509,13 +4875,63 @@
         <w:rPr>
           <w:lang w:val="pt-BR"/>
         </w:rPr>
-        <w:t>dentro do arquivo App.config</w:t>
-      </w:r>
-      <w:r>
-        <w:rPr>
-          <w:lang w:val="pt-BR"/>
-        </w:rPr>
-        <w:t xml:space="preserve"> onde a key que chama a conexão do banco tem seu nome de DEFAULT para ser consumida pelo arquivo Conexao.cs.</w:t>
+        <w:t xml:space="preserve">dentro do arquivo </w:t>
+      </w:r>
+      <w:proofErr w:type="spellStart"/>
+      <w:r>
+        <w:rPr>
+          <w:lang w:val="pt-BR"/>
+        </w:rPr>
+        <w:t>App.config</w:t>
+      </w:r>
+      <w:proofErr w:type="spellEnd"/>
+      <w:r>
+        <w:rPr>
+          <w:lang w:val="pt-BR"/>
+        </w:rPr>
+        <w:t xml:space="preserve"> onde a </w:t>
+      </w:r>
+      <w:proofErr w:type="spellStart"/>
+      <w:r>
+        <w:rPr>
+          <w:lang w:val="pt-BR"/>
+        </w:rPr>
+        <w:t>key</w:t>
+      </w:r>
+      <w:proofErr w:type="spellEnd"/>
+      <w:r>
+        <w:rPr>
+          <w:lang w:val="pt-BR"/>
+        </w:rPr>
+        <w:t xml:space="preserve"> que chama a conexão do banco tem seu nome de </w:t>
+      </w:r>
+      <w:r>
+        <w:rPr>
+          <w:b/>
+          <w:bCs/>
+          <w:lang w:val="pt-BR"/>
+        </w:rPr>
+        <w:t>DEFAULT</w:t>
+      </w:r>
+      <w:r>
+        <w:rPr>
+          <w:lang w:val="pt-BR"/>
+        </w:rPr>
+        <w:t xml:space="preserve"> para ser consumida pelo arquivo </w:t>
+      </w:r>
+      <w:proofErr w:type="spellStart"/>
+      <w:r>
+        <w:rPr>
+          <w:lang w:val="pt-BR"/>
+        </w:rPr>
+        <w:t>Conexao.cs</w:t>
+      </w:r>
+      <w:proofErr w:type="spellEnd"/>
+      <w:r>
+        <w:rPr>
+          <w:lang w:val="pt-BR"/>
+        </w:rPr>
+        <w:t>.</w:t>
       </w:r>
     </w:p>
     <w:p>
@@ -4525,16 +4941,338 @@
           <w:ilvl w:val="0"/>
           <w:numId w:val="6"/>
         </w:numPr>
-        <w:rPr>
-          <w:lang w:val="pt-BR"/>
-        </w:rPr>
-      </w:pPr>
-      <w:r>
-        <w:rPr>
-          <w:lang w:val="pt-BR"/>
-        </w:rPr>
-        <w:t>Conforme solicitado foi criado as propriedades</w:t>
-      </w:r>
+        <w:spacing w:line="360" w:lineRule="auto"/>
+        <w:jc w:val="both"/>
+        <w:rPr>
+          <w:lang w:val="pt-BR"/>
+        </w:rPr>
+      </w:pPr>
+      <w:r>
+        <w:rPr>
+          <w:lang w:val="pt-BR"/>
+        </w:rPr>
+        <w:t>Conforme solicitado fo</w:t>
+      </w:r>
+      <w:r>
+        <w:rPr>
+          <w:lang w:val="pt-BR"/>
+        </w:rPr>
+        <w:t>ram</w:t>
+      </w:r>
+      <w:r>
+        <w:rPr>
+          <w:lang w:val="pt-BR"/>
+        </w:rPr>
+        <w:t xml:space="preserve"> criad</w:t>
+      </w:r>
+      <w:r>
+        <w:rPr>
+          <w:lang w:val="pt-BR"/>
+        </w:rPr>
+        <w:t>a</w:t>
+      </w:r>
+      <w:r>
+        <w:rPr>
+          <w:lang w:val="pt-BR"/>
+        </w:rPr>
+        <w:t>s</w:t>
+      </w:r>
+      <w:r>
+        <w:rPr>
+          <w:lang w:val="pt-BR"/>
+        </w:rPr>
+        <w:t xml:space="preserve"> as propriedades</w:t>
+      </w:r>
+      <w:r>
+        <w:rPr>
+          <w:lang w:val="pt-BR"/>
+        </w:rPr>
+        <w:t xml:space="preserve"> do </w:t>
+      </w:r>
+      <w:proofErr w:type="spellStart"/>
+      <w:r>
+        <w:rPr>
+          <w:lang w:val="pt-BR"/>
+        </w:rPr>
+        <w:t>ipi</w:t>
+      </w:r>
+      <w:proofErr w:type="spellEnd"/>
+      <w:r>
+        <w:rPr>
+          <w:lang w:val="pt-BR"/>
+        </w:rPr>
+        <w:t xml:space="preserve"> dentro da classe item da nota fiscal e scripts para alteração da tabela </w:t>
+      </w:r>
+      <w:proofErr w:type="spellStart"/>
+      <w:r>
+        <w:rPr>
+          <w:lang w:val="pt-BR"/>
+        </w:rPr>
+        <w:t>dbo.NotaFiscalITem</w:t>
+      </w:r>
+      <w:proofErr w:type="spellEnd"/>
+      <w:r>
+        <w:rPr>
+          <w:lang w:val="pt-BR"/>
+        </w:rPr>
+        <w:t xml:space="preserve"> no banco de dados salvos na pasta SQL .</w:t>
+      </w:r>
+    </w:p>
+    <w:p>
+      <w:pPr>
+        <w:pStyle w:val="PargrafodaLista"/>
+        <w:numPr>
+          <w:ilvl w:val="0"/>
+          <w:numId w:val="6"/>
+        </w:numPr>
+        <w:spacing w:line="360" w:lineRule="auto"/>
+        <w:jc w:val="both"/>
+        <w:rPr>
+          <w:lang w:val="pt-BR"/>
+        </w:rPr>
+      </w:pPr>
+      <w:r>
+        <w:rPr>
+          <w:lang w:val="pt-BR"/>
+        </w:rPr>
+        <w:t xml:space="preserve">Criado procedure e salvo script de criação da procedure </w:t>
+      </w:r>
+      <w:r>
+        <w:rPr>
+          <w:b/>
+          <w:bCs/>
+          <w:lang w:val="pt-BR"/>
+        </w:rPr>
+        <w:t>P_NOTA_FISCAL_ITEM_IMPOSTOS_CFOP</w:t>
+      </w:r>
+      <w:r>
+        <w:rPr>
+          <w:lang w:val="pt-BR"/>
+        </w:rPr>
+        <w:t xml:space="preserve"> na pasta SQL.</w:t>
+      </w:r>
+    </w:p>
+    <w:p>
+      <w:pPr>
+        <w:pStyle w:val="PargrafodaLista"/>
+        <w:numPr>
+          <w:ilvl w:val="0"/>
+          <w:numId w:val="6"/>
+        </w:numPr>
+        <w:spacing w:line="360" w:lineRule="auto"/>
+        <w:jc w:val="both"/>
+        <w:rPr>
+          <w:lang w:val="pt-BR"/>
+        </w:rPr>
+      </w:pPr>
+      <w:r>
+        <w:rPr>
+          <w:lang w:val="pt-BR"/>
+        </w:rPr>
+        <w:t>Não foi possível reproduzir o BUG relatado.</w:t>
+      </w:r>
+    </w:p>
+    <w:p>
+      <w:pPr>
+        <w:pStyle w:val="PargrafodaLista"/>
+        <w:numPr>
+          <w:ilvl w:val="0"/>
+          <w:numId w:val="6"/>
+        </w:numPr>
+        <w:spacing w:line="360" w:lineRule="auto"/>
+        <w:jc w:val="both"/>
+        <w:rPr>
+          <w:lang w:val="pt-BR"/>
+        </w:rPr>
+      </w:pPr>
+      <w:r>
+        <w:rPr>
+          <w:lang w:val="pt-BR"/>
+        </w:rPr>
+        <w:t>Melhorias</w:t>
+      </w:r>
+      <w:r>
+        <w:rPr>
+          <w:lang w:val="pt-BR"/>
+        </w:rPr>
+        <w:t xml:space="preserve"> implementadas como criação de método genérico para limpar os campos do formulário no arquivo </w:t>
+      </w:r>
+      <w:proofErr w:type="spellStart"/>
+      <w:r>
+        <w:rPr>
+          <w:lang w:val="pt-BR"/>
+        </w:rPr>
+        <w:t>Utils.cs</w:t>
+      </w:r>
+      <w:proofErr w:type="spellEnd"/>
+      <w:r>
+        <w:rPr>
+          <w:lang w:val="pt-BR"/>
+        </w:rPr>
+        <w:t xml:space="preserve">, e criado </w:t>
+      </w:r>
+      <w:r>
+        <w:rPr>
+          <w:lang w:val="pt-BR"/>
+        </w:rPr>
+        <w:t>uma função</w:t>
+      </w:r>
+      <w:r>
+        <w:rPr>
+          <w:lang w:val="pt-BR"/>
+        </w:rPr>
+        <w:t xml:space="preserve"> que valida o que foi digitado nos campos de </w:t>
+      </w:r>
+      <w:proofErr w:type="spellStart"/>
+      <w:r>
+        <w:rPr>
+          <w:lang w:val="pt-BR"/>
+        </w:rPr>
+        <w:t>EstadoOrigem</w:t>
+      </w:r>
+      <w:proofErr w:type="spellEnd"/>
+      <w:r>
+        <w:rPr>
+          <w:lang w:val="pt-BR"/>
+        </w:rPr>
+        <w:t xml:space="preserve"> e </w:t>
+      </w:r>
+      <w:proofErr w:type="spellStart"/>
+      <w:r>
+        <w:rPr>
+          <w:lang w:val="pt-BR"/>
+        </w:rPr>
+        <w:t>EstadoDestino</w:t>
+      </w:r>
+      <w:proofErr w:type="spellEnd"/>
+      <w:r>
+        <w:rPr>
+          <w:lang w:val="pt-BR"/>
+        </w:rPr>
+        <w:t xml:space="preserve"> dando alerta de informando caso seja inserido uma UF inválida.</w:t>
+      </w:r>
+    </w:p>
+    <w:p>
+      <w:pPr>
+        <w:pStyle w:val="PargrafodaLista"/>
+        <w:numPr>
+          <w:ilvl w:val="0"/>
+          <w:numId w:val="6"/>
+        </w:numPr>
+        <w:spacing w:line="360" w:lineRule="auto"/>
+        <w:jc w:val="both"/>
+        <w:rPr>
+          <w:lang w:val="pt-BR"/>
+        </w:rPr>
+      </w:pPr>
+      <w:r>
+        <w:rPr>
+          <w:lang w:val="pt-BR"/>
+        </w:rPr>
+        <w:t>Campo desconto criado e gerado uma classe de desconto para implementar o desconto conforme a regra especificada.</w:t>
+      </w:r>
+    </w:p>
+    <w:p>
+      <w:pPr>
+        <w:pStyle w:val="PargrafodaLista"/>
+        <w:numPr>
+          <w:ilvl w:val="0"/>
+          <w:numId w:val="6"/>
+        </w:numPr>
+        <w:spacing w:line="360" w:lineRule="auto"/>
+        <w:jc w:val="both"/>
+        <w:rPr>
+          <w:lang w:val="pt-BR"/>
+        </w:rPr>
+      </w:pPr>
+      <w:r>
+        <w:rPr>
+          <w:lang w:val="pt-BR"/>
+        </w:rPr>
+        <w:t xml:space="preserve">Código </w:t>
+      </w:r>
+      <w:proofErr w:type="spellStart"/>
+      <w:r>
+        <w:rPr>
+          <w:lang w:val="pt-BR"/>
+        </w:rPr>
+        <w:t>refatorado</w:t>
+      </w:r>
+      <w:proofErr w:type="spellEnd"/>
+      <w:r>
+        <w:rPr>
+          <w:lang w:val="pt-BR"/>
+        </w:rPr>
+        <w:t xml:space="preserve"> para facilitar a manutenção caso haja alterações de regras como por exemplo foi criado uma classe apenas para tratar de ICMS separando responsabilidade da classe </w:t>
+      </w:r>
+      <w:proofErr w:type="spellStart"/>
+      <w:r>
+        <w:rPr>
+          <w:lang w:val="pt-BR"/>
+        </w:rPr>
+        <w:t>NotaFiscal</w:t>
+      </w:r>
+      <w:proofErr w:type="spellEnd"/>
+      <w:r>
+        <w:rPr>
+          <w:lang w:val="pt-BR"/>
+        </w:rPr>
+        <w:t xml:space="preserve"> que antes cuidava de toda regra do sistema.</w:t>
+      </w:r>
+    </w:p>
+    <w:p>
+      <w:pPr>
+        <w:pStyle w:val="PargrafodaLista"/>
+        <w:numPr>
+          <w:ilvl w:val="0"/>
+          <w:numId w:val="6"/>
+        </w:numPr>
+        <w:spacing w:line="360" w:lineRule="auto"/>
+        <w:jc w:val="both"/>
+        <w:rPr>
+          <w:lang w:val="pt-BR"/>
+        </w:rPr>
+      </w:pPr>
+      <w:r>
+        <w:rPr>
+          <w:lang w:val="pt-BR"/>
+        </w:rPr>
+        <w:t xml:space="preserve">Testes unitários criados com </w:t>
+      </w:r>
+      <w:proofErr w:type="spellStart"/>
+      <w:r>
+        <w:rPr>
+          <w:lang w:val="pt-BR"/>
+        </w:rPr>
+        <w:t>xUnit</w:t>
+      </w:r>
+      <w:proofErr w:type="spellEnd"/>
+      <w:r>
+        <w:rPr>
+          <w:lang w:val="pt-BR"/>
+        </w:rPr>
+        <w:t xml:space="preserve"> TDD de todas as funções para cada classe do sistema</w:t>
+      </w:r>
+      <w:r>
+        <w:rPr>
+          <w:lang w:val="pt-BR"/>
+        </w:rPr>
+        <w:t xml:space="preserve"> </w:t>
+      </w:r>
+      <w:r>
+        <w:rPr>
+          <w:lang w:val="pt-BR"/>
+        </w:rPr>
+        <w:t xml:space="preserve">que possuem alguma regra de negócio. </w:t>
+      </w:r>
+    </w:p>
+    <w:p>
+      <w:pPr>
+        <w:pStyle w:val="PargrafodaLista"/>
+        <w:rPr>
+          <w:lang w:val="pt-BR"/>
+        </w:rPr>
+      </w:pPr>
     </w:p>
     <w:p>
       <w:pPr>
@@ -4725,7 +5463,7 @@
         </mc:Choice>
         <mc:Fallback>
           <w:pict>
-            <v:shapetype id="_x0000_t202" coordsize="21600,21600" o:spt="202" path="m,l,21600r21600,l21600,xe">
+            <v:shapetype w14:anchorId="73D14FEC" id="_x0000_t202" coordsize="21600,21600" o:spt="202" path="m,l,21600r21600,l21600,xe">
               <v:stroke joinstyle="miter"/>
               <v:path gradientshapeok="t" o:connecttype="rect"/>
             </v:shapetype>
@@ -5009,17 +5747,19 @@
   <w:abstractNum w:abstractNumId="3" w15:restartNumberingAfterBreak="0">
     <w:nsid w:val="4F331B42"/>
     <w:multiLevelType w:val="hybridMultilevel"/>
-    <w:tmpl w:val="B302F868"/>
-    <w:lvl w:ilvl="0" w:tplc="B16C1A92">
+    <w:tmpl w:val="E68878F8"/>
+    <w:lvl w:ilvl="0" w:tplc="5B1EF07A">
       <w:start w:val="1"/>
       <w:numFmt w:val="decimal"/>
       <w:lvlText w:val="%1-"/>
       <w:lvlJc w:val="left"/>
       <w:pPr>
-        <w:ind w:left="720" w:hanging="360"/>
+        <w:ind w:left="360" w:hanging="360"/>
       </w:pPr>
       <w:rPr>
         <w:rFonts w:hint="default"/>
+        <w:b/>
+        <w:bCs/>
       </w:rPr>
     </w:lvl>
     <w:lvl w:ilvl="1" w:tplc="04160019" w:tentative="1">
@@ -5028,7 +5768,7 @@
       <w:lvlText w:val="%2."/>
       <w:lvlJc w:val="left"/>
       <w:pPr>
-        <w:ind w:left="1440" w:hanging="360"/>
+        <w:ind w:left="1080" w:hanging="360"/>
       </w:pPr>
     </w:lvl>
     <w:lvl w:ilvl="2" w:tplc="0416001B" w:tentative="1">
@@ -5037,7 +5777,7 @@
       <w:lvlText w:val="%3."/>
       <w:lvlJc w:val="right"/>
       <w:pPr>
-        <w:ind w:left="2160" w:hanging="180"/>
+        <w:ind w:left="1800" w:hanging="180"/>
       </w:pPr>
     </w:lvl>
     <w:lvl w:ilvl="3" w:tplc="0416000F" w:tentative="1">
@@ -5046,7 +5786,7 @@
       <w:lvlText w:val="%4."/>
       <w:lvlJc w:val="left"/>
       <w:pPr>
-        <w:ind w:left="2880" w:hanging="360"/>
+        <w:ind w:left="2520" w:hanging="360"/>
       </w:pPr>
     </w:lvl>
     <w:lvl w:ilvl="4" w:tplc="04160019" w:tentative="1">
@@ -5055,7 +5795,7 @@
       <w:lvlText w:val="%5."/>
       <w:lvlJc w:val="left"/>
       <w:pPr>
-        <w:ind w:left="3600" w:hanging="360"/>
+        <w:ind w:left="3240" w:hanging="360"/>
       </w:pPr>
     </w:lvl>
     <w:lvl w:ilvl="5" w:tplc="0416001B" w:tentative="1">
@@ -5064,7 +5804,7 @@
       <w:lvlText w:val="%6."/>
       <w:lvlJc w:val="right"/>
       <w:pPr>
-        <w:ind w:left="4320" w:hanging="180"/>
+        <w:ind w:left="3960" w:hanging="180"/>
       </w:pPr>
     </w:lvl>
     <w:lvl w:ilvl="6" w:tplc="0416000F" w:tentative="1">
@@ -5073,7 +5813,7 @@
       <w:lvlText w:val="%7."/>
       <w:lvlJc w:val="left"/>
       <w:pPr>
-        <w:ind w:left="5040" w:hanging="360"/>
+        <w:ind w:left="4680" w:hanging="360"/>
       </w:pPr>
     </w:lvl>
     <w:lvl w:ilvl="7" w:tplc="04160019" w:tentative="1">
@@ -5082,7 +5822,7 @@
       <w:lvlText w:val="%8."/>
       <w:lvlJc w:val="left"/>
       <w:pPr>
-        <w:ind w:left="5760" w:hanging="360"/>
+        <w:ind w:left="5400" w:hanging="360"/>
       </w:pPr>
     </w:lvl>
     <w:lvl w:ilvl="8" w:tplc="0416001B" w:tentative="1">
@@ -5091,7 +5831,7 @@
       <w:lvlText w:val="%9."/>
       <w:lvlJc w:val="right"/>
       <w:pPr>
-        <w:ind w:left="6480" w:hanging="180"/>
+        <w:ind w:left="6120" w:hanging="180"/>
       </w:pPr>
     </w:lvl>
   </w:abstractNum>
@@ -5360,6 +6100,7 @@
     <w:lsdException w:name="HTML Sample" w:semiHidden="1" w:unhideWhenUsed="1"/>
     <w:lsdException w:name="HTML Typewriter" w:semiHidden="1" w:unhideWhenUsed="1"/>
     <w:lsdException w:name="HTML Variable" w:semiHidden="1" w:unhideWhenUsed="1"/>
+    <w:lsdException w:name="Normal Table" w:semiHidden="1" w:unhideWhenUsed="1"/>
     <w:lsdException w:name="annotation subject" w:semiHidden="1" w:unhideWhenUsed="1"/>
     <w:lsdException w:name="No List" w:semiHidden="1" w:unhideWhenUsed="1"/>
     <w:lsdException w:name="Outline List 1" w:semiHidden="1" w:unhideWhenUsed="1"/>
@@ -5402,8 +6143,11 @@
     <w:lsdException w:name="Table Contemporary" w:semiHidden="1" w:unhideWhenUsed="1"/>
     <w:lsdException w:name="Table Elegant" w:semiHidden="1" w:unhideWhenUsed="1"/>
     <w:lsdException w:name="Table Professional" w:semiHidden="1" w:unhideWhenUsed="1"/>
+    <w:lsdException w:name="Table Subtle 1" w:semiHidden="1" w:unhideWhenUsed="1"/>
     <w:lsdException w:name="Table Subtle 2" w:semiHidden="1" w:unhideWhenUsed="1"/>
     <w:lsdException w:name="Table Web 1" w:semiHidden="1" w:unhideWhenUsed="1"/>
+    <w:lsdException w:name="Table Web 2" w:semiHidden="1" w:unhideWhenUsed="1"/>
+    <w:lsdException w:name="Table Web 3" w:semiHidden="1" w:unhideWhenUsed="1"/>
     <w:lsdException w:name="Balloon Text" w:semiHidden="1" w:unhideWhenUsed="1"/>
     <w:lsdException w:name="Table Grid" w:uiPriority="39"/>
     <w:lsdException w:name="Table Theme" w:semiHidden="1" w:unhideWhenUsed="1"/>
@@ -6545,6 +7289,10 @@
 </file>
 
 <file path=customXml/item1.xml><?xml version="1.0" encoding="utf-8"?>
+<b:Sources xmlns:b="http://schemas.openxmlformats.org/officeDocument/2006/bibliography" SelectedStyle="\apasixtheditionofficeonline.xsl" StyleName="APA" Version="6"/>
+</file>
+
+<file path=customXml/item2.xml><?xml version="1.0" encoding="utf-8"?>
 <?mso-contentType ?>
 <FormTemplates xmlns="http://schemas.microsoft.com/sharepoint/v3/contenttype/forms">
   <Display>DocumentLibraryForm</Display>
@@ -6553,22 +7301,18 @@
 </FormTemplates>
 </file>
 
-<file path=customXml/item2.xml><?xml version="1.0" encoding="utf-8"?>
-<b:Sources xmlns:b="http://schemas.openxmlformats.org/officeDocument/2006/bibliography" SelectedStyle="\apasixtheditionofficeonline.xsl" StyleName="APA" Version="6"/>
+<file path=customXml/itemProps1.xml><?xml version="1.0" encoding="utf-8"?>
+<ds:datastoreItem xmlns:ds="http://schemas.openxmlformats.org/officeDocument/2006/customXml" ds:itemID="{41CDB7B6-3500-4C2D-878A-1D4E5FA737E3}">
+  <ds:schemaRefs>
+    <ds:schemaRef ds:uri="http://schemas.openxmlformats.org/officeDocument/2006/bibliography"/>
+  </ds:schemaRefs>
+</ds:datastoreItem>
 </file>
 
-<file path=customXml/itemProps1.xml><?xml version="1.0" encoding="utf-8"?>
+<file path=customXml/itemProps2.xml><?xml version="1.0" encoding="utf-8"?>
 <ds:datastoreItem xmlns:ds="http://schemas.openxmlformats.org/officeDocument/2006/customXml" ds:itemID="{45688AE2-3FFB-4173-ACCF-A7224277BF3A}">
   <ds:schemaRefs>
     <ds:schemaRef ds:uri="http://schemas.microsoft.com/sharepoint/v3/contenttype/forms"/>
   </ds:schemaRefs>
 </ds:datastoreItem>
-</file>
-
-<file path=customXml/itemProps2.xml><?xml version="1.0" encoding="utf-8"?>
-<ds:datastoreItem xmlns:ds="http://schemas.openxmlformats.org/officeDocument/2006/customXml" ds:itemID="{41CDB7B6-3500-4C2D-878A-1D4E5FA737E3}">
-  <ds:schemaRefs>
-    <ds:schemaRef ds:uri="http://schemas.openxmlformats.org/officeDocument/2006/bibliography"/>
-  </ds:schemaRefs>
-</ds:datastoreItem>
 </file>
</xml_diff>